<commit_message>
Change Client Side Test Cases status to PASS
</commit_message>
<xml_diff>
--- a/docs/Server Side Test Cases.docx
+++ b/docs/Server Side Test Cases.docx
@@ -6,14 +6,15 @@
       <w:tblPr>
         <w:tblStyle w:val="GridTable1Light"/>
         <w:tblW w:w="0" w:type="auto"/>
+        <w:tblLayout w:type="fixed"/>
         <w:tblLook w:val="04A0" w:firstRow="1" w:lastRow="0" w:firstColumn="1" w:lastColumn="0" w:noHBand="0" w:noVBand="1"/>
       </w:tblPr>
       <w:tblGrid>
         <w:gridCol w:w="841"/>
         <w:gridCol w:w="1342"/>
-        <w:gridCol w:w="4125"/>
-        <w:gridCol w:w="1895"/>
-        <w:gridCol w:w="813"/>
+        <w:gridCol w:w="3766"/>
+        <w:gridCol w:w="2126"/>
+        <w:gridCol w:w="941"/>
       </w:tblGrid>
       <w:tr>
         <w:trPr>
@@ -25,6 +26,7 @@
             <w:tcW w:w="841" w:type="dxa"/>
           </w:tcPr>
           <w:p>
+            <w:bookmarkStart w:id="0" w:name="_Hlk215413354"/>
             <w:r>
               <w:t>Test ID</w:t>
             </w:r>
@@ -45,7 +47,7 @@
         </w:tc>
         <w:tc>
           <w:tcPr>
-            <w:tcW w:w="4125" w:type="dxa"/>
+            <w:tcW w:w="3766" w:type="dxa"/>
           </w:tcPr>
           <w:p>
             <w:pPr>
@@ -58,7 +60,7 @@
         </w:tc>
         <w:tc>
           <w:tcPr>
-            <w:tcW w:w="1895" w:type="dxa"/>
+            <w:tcW w:w="2126" w:type="dxa"/>
           </w:tcPr>
           <w:p>
             <w:pPr>
@@ -71,7 +73,7 @@
         </w:tc>
         <w:tc>
           <w:tcPr>
-            <w:tcW w:w="813" w:type="dxa"/>
+            <w:tcW w:w="941" w:type="dxa"/>
           </w:tcPr>
           <w:p>
             <w:pPr>
@@ -110,7 +112,7 @@
         </w:tc>
         <w:tc>
           <w:tcPr>
-            <w:tcW w:w="4125" w:type="dxa"/>
+            <w:tcW w:w="3766" w:type="dxa"/>
           </w:tcPr>
           <w:p>
             <w:pPr>
@@ -123,7 +125,7 @@
         </w:tc>
         <w:tc>
           <w:tcPr>
-            <w:tcW w:w="1895" w:type="dxa"/>
+            <w:tcW w:w="2126" w:type="dxa"/>
           </w:tcPr>
           <w:p>
             <w:pPr>
@@ -136,12 +138,25 @@
         </w:tc>
         <w:tc>
           <w:tcPr>
-            <w:tcW w:w="813" w:type="dxa"/>
-          </w:tcPr>
-          <w:p>
-            <w:pPr>
-              <w:cnfStyle w:val="000000000000" w:firstRow="0" w:lastRow="0" w:firstColumn="0" w:lastColumn="0" w:oddVBand="0" w:evenVBand="0" w:oddHBand="0" w:evenHBand="0" w:firstRowFirstColumn="0" w:firstRowLastColumn="0" w:lastRowFirstColumn="0" w:lastRowLastColumn="0"/>
-            </w:pPr>
+            <w:tcW w:w="941" w:type="dxa"/>
+            <w:shd w:val="clear" w:color="auto" w:fill="92D050"/>
+          </w:tcPr>
+          <w:p>
+            <w:pPr>
+              <w:jc w:val="center"/>
+              <w:cnfStyle w:val="000000000000" w:firstRow="0" w:lastRow="0" w:firstColumn="0" w:lastColumn="0" w:oddVBand="0" w:evenVBand="0" w:oddHBand="0" w:evenHBand="0" w:firstRowFirstColumn="0" w:firstRowLastColumn="0" w:lastRowFirstColumn="0" w:lastRowLastColumn="0"/>
+              <w:rPr>
+                <w:b/>
+                <w:bCs/>
+              </w:rPr>
+            </w:pPr>
+            <w:r>
+              <w:rPr>
+                <w:b/>
+                <w:bCs/>
+              </w:rPr>
+              <w:t>PASS</w:t>
+            </w:r>
           </w:p>
         </w:tc>
       </w:tr>
@@ -172,7 +187,7 @@
         </w:tc>
         <w:tc>
           <w:tcPr>
-            <w:tcW w:w="4125" w:type="dxa"/>
+            <w:tcW w:w="3766" w:type="dxa"/>
           </w:tcPr>
           <w:p>
             <w:pPr>
@@ -185,7 +200,7 @@
         </w:tc>
         <w:tc>
           <w:tcPr>
-            <w:tcW w:w="1895" w:type="dxa"/>
+            <w:tcW w:w="2126" w:type="dxa"/>
           </w:tcPr>
           <w:p>
             <w:pPr>
@@ -198,12 +213,20 @@
         </w:tc>
         <w:tc>
           <w:tcPr>
-            <w:tcW w:w="813" w:type="dxa"/>
-          </w:tcPr>
-          <w:p>
-            <w:pPr>
-              <w:cnfStyle w:val="000000000000" w:firstRow="0" w:lastRow="0" w:firstColumn="0" w:lastColumn="0" w:oddVBand="0" w:evenVBand="0" w:oddHBand="0" w:evenHBand="0" w:firstRowFirstColumn="0" w:firstRowLastColumn="0" w:lastRowFirstColumn="0" w:lastRowLastColumn="0"/>
-            </w:pPr>
+            <w:tcW w:w="941" w:type="dxa"/>
+            <w:shd w:val="clear" w:color="auto" w:fill="92D050"/>
+          </w:tcPr>
+          <w:p>
+            <w:pPr>
+              <w:cnfStyle w:val="000000000000" w:firstRow="0" w:lastRow="0" w:firstColumn="0" w:lastColumn="0" w:oddVBand="0" w:evenVBand="0" w:oddHBand="0" w:evenHBand="0" w:firstRowFirstColumn="0" w:firstRowLastColumn="0" w:lastRowFirstColumn="0" w:lastRowLastColumn="0"/>
+            </w:pPr>
+            <w:r>
+              <w:rPr>
+                <w:b/>
+                <w:bCs/>
+              </w:rPr>
+              <w:t>PASS</w:t>
+            </w:r>
           </w:p>
         </w:tc>
       </w:tr>
@@ -234,7 +257,7 @@
         </w:tc>
         <w:tc>
           <w:tcPr>
-            <w:tcW w:w="4125" w:type="dxa"/>
+            <w:tcW w:w="3766" w:type="dxa"/>
           </w:tcPr>
           <w:p>
             <w:pPr>
@@ -247,7 +270,7 @@
         </w:tc>
         <w:tc>
           <w:tcPr>
-            <w:tcW w:w="1895" w:type="dxa"/>
+            <w:tcW w:w="2126" w:type="dxa"/>
           </w:tcPr>
           <w:p>
             <w:pPr>
@@ -260,12 +283,20 @@
         </w:tc>
         <w:tc>
           <w:tcPr>
-            <w:tcW w:w="813" w:type="dxa"/>
-          </w:tcPr>
-          <w:p>
-            <w:pPr>
-              <w:cnfStyle w:val="000000000000" w:firstRow="0" w:lastRow="0" w:firstColumn="0" w:lastColumn="0" w:oddVBand="0" w:evenVBand="0" w:oddHBand="0" w:evenHBand="0" w:firstRowFirstColumn="0" w:firstRowLastColumn="0" w:lastRowFirstColumn="0" w:lastRowLastColumn="0"/>
-            </w:pPr>
+            <w:tcW w:w="941" w:type="dxa"/>
+            <w:shd w:val="clear" w:color="auto" w:fill="92D050"/>
+          </w:tcPr>
+          <w:p>
+            <w:pPr>
+              <w:cnfStyle w:val="000000000000" w:firstRow="0" w:lastRow="0" w:firstColumn="0" w:lastColumn="0" w:oddVBand="0" w:evenVBand="0" w:oddHBand="0" w:evenHBand="0" w:firstRowFirstColumn="0" w:firstRowLastColumn="0" w:lastRowFirstColumn="0" w:lastRowLastColumn="0"/>
+            </w:pPr>
+            <w:r>
+              <w:rPr>
+                <w:b/>
+                <w:bCs/>
+              </w:rPr>
+              <w:t>PASS</w:t>
+            </w:r>
           </w:p>
         </w:tc>
       </w:tr>
@@ -296,7 +327,7 @@
         </w:tc>
         <w:tc>
           <w:tcPr>
-            <w:tcW w:w="4125" w:type="dxa"/>
+            <w:tcW w:w="3766" w:type="dxa"/>
           </w:tcPr>
           <w:p>
             <w:pPr>
@@ -309,7 +340,7 @@
         </w:tc>
         <w:tc>
           <w:tcPr>
-            <w:tcW w:w="1895" w:type="dxa"/>
+            <w:tcW w:w="2126" w:type="dxa"/>
           </w:tcPr>
           <w:p>
             <w:pPr>
@@ -322,12 +353,20 @@
         </w:tc>
         <w:tc>
           <w:tcPr>
-            <w:tcW w:w="813" w:type="dxa"/>
-          </w:tcPr>
-          <w:p>
-            <w:pPr>
-              <w:cnfStyle w:val="000000000000" w:firstRow="0" w:lastRow="0" w:firstColumn="0" w:lastColumn="0" w:oddVBand="0" w:evenVBand="0" w:oddHBand="0" w:evenHBand="0" w:firstRowFirstColumn="0" w:firstRowLastColumn="0" w:lastRowFirstColumn="0" w:lastRowLastColumn="0"/>
-            </w:pPr>
+            <w:tcW w:w="941" w:type="dxa"/>
+            <w:shd w:val="clear" w:color="auto" w:fill="92D050"/>
+          </w:tcPr>
+          <w:p>
+            <w:pPr>
+              <w:cnfStyle w:val="000000000000" w:firstRow="0" w:lastRow="0" w:firstColumn="0" w:lastColumn="0" w:oddVBand="0" w:evenVBand="0" w:oddHBand="0" w:evenHBand="0" w:firstRowFirstColumn="0" w:firstRowLastColumn="0" w:lastRowFirstColumn="0" w:lastRowLastColumn="0"/>
+            </w:pPr>
+            <w:r>
+              <w:rPr>
+                <w:b/>
+                <w:bCs/>
+              </w:rPr>
+              <w:t>PASS</w:t>
+            </w:r>
           </w:p>
         </w:tc>
       </w:tr>
@@ -358,7 +397,7 @@
         </w:tc>
         <w:tc>
           <w:tcPr>
-            <w:tcW w:w="4125" w:type="dxa"/>
+            <w:tcW w:w="3766" w:type="dxa"/>
           </w:tcPr>
           <w:p>
             <w:pPr>
@@ -371,7 +410,7 @@
         </w:tc>
         <w:tc>
           <w:tcPr>
-            <w:tcW w:w="1895" w:type="dxa"/>
+            <w:tcW w:w="2126" w:type="dxa"/>
           </w:tcPr>
           <w:p>
             <w:pPr>
@@ -384,12 +423,20 @@
         </w:tc>
         <w:tc>
           <w:tcPr>
-            <w:tcW w:w="813" w:type="dxa"/>
-          </w:tcPr>
-          <w:p>
-            <w:pPr>
-              <w:cnfStyle w:val="000000000000" w:firstRow="0" w:lastRow="0" w:firstColumn="0" w:lastColumn="0" w:oddVBand="0" w:evenVBand="0" w:oddHBand="0" w:evenHBand="0" w:firstRowFirstColumn="0" w:firstRowLastColumn="0" w:lastRowFirstColumn="0" w:lastRowLastColumn="0"/>
-            </w:pPr>
+            <w:tcW w:w="941" w:type="dxa"/>
+            <w:shd w:val="clear" w:color="auto" w:fill="92D050"/>
+          </w:tcPr>
+          <w:p>
+            <w:pPr>
+              <w:cnfStyle w:val="000000000000" w:firstRow="0" w:lastRow="0" w:firstColumn="0" w:lastColumn="0" w:oddVBand="0" w:evenVBand="0" w:oddHBand="0" w:evenHBand="0" w:firstRowFirstColumn="0" w:firstRowLastColumn="0" w:lastRowFirstColumn="0" w:lastRowLastColumn="0"/>
+            </w:pPr>
+            <w:r>
+              <w:rPr>
+                <w:b/>
+                <w:bCs/>
+              </w:rPr>
+              <w:t>PASS</w:t>
+            </w:r>
           </w:p>
         </w:tc>
       </w:tr>
@@ -420,7 +467,7 @@
         </w:tc>
         <w:tc>
           <w:tcPr>
-            <w:tcW w:w="4125" w:type="dxa"/>
+            <w:tcW w:w="3766" w:type="dxa"/>
           </w:tcPr>
           <w:p>
             <w:pPr>
@@ -433,7 +480,7 @@
         </w:tc>
         <w:tc>
           <w:tcPr>
-            <w:tcW w:w="1895" w:type="dxa"/>
+            <w:tcW w:w="2126" w:type="dxa"/>
           </w:tcPr>
           <w:p>
             <w:pPr>
@@ -446,12 +493,20 @@
         </w:tc>
         <w:tc>
           <w:tcPr>
-            <w:tcW w:w="813" w:type="dxa"/>
-          </w:tcPr>
-          <w:p>
-            <w:pPr>
-              <w:cnfStyle w:val="000000000000" w:firstRow="0" w:lastRow="0" w:firstColumn="0" w:lastColumn="0" w:oddVBand="0" w:evenVBand="0" w:oddHBand="0" w:evenHBand="0" w:firstRowFirstColumn="0" w:firstRowLastColumn="0" w:lastRowFirstColumn="0" w:lastRowLastColumn="0"/>
-            </w:pPr>
+            <w:tcW w:w="941" w:type="dxa"/>
+            <w:shd w:val="clear" w:color="auto" w:fill="92D050"/>
+          </w:tcPr>
+          <w:p>
+            <w:pPr>
+              <w:cnfStyle w:val="000000000000" w:firstRow="0" w:lastRow="0" w:firstColumn="0" w:lastColumn="0" w:oddVBand="0" w:evenVBand="0" w:oddHBand="0" w:evenHBand="0" w:firstRowFirstColumn="0" w:firstRowLastColumn="0" w:lastRowFirstColumn="0" w:lastRowLastColumn="0"/>
+            </w:pPr>
+            <w:r>
+              <w:rPr>
+                <w:b/>
+                <w:bCs/>
+              </w:rPr>
+              <w:t>PASS</w:t>
+            </w:r>
           </w:p>
         </w:tc>
       </w:tr>
@@ -482,7 +537,7 @@
         </w:tc>
         <w:tc>
           <w:tcPr>
-            <w:tcW w:w="4125" w:type="dxa"/>
+            <w:tcW w:w="3766" w:type="dxa"/>
           </w:tcPr>
           <w:p>
             <w:pPr>
@@ -498,7 +553,7 @@
         </w:tc>
         <w:tc>
           <w:tcPr>
-            <w:tcW w:w="1895" w:type="dxa"/>
+            <w:tcW w:w="2126" w:type="dxa"/>
           </w:tcPr>
           <w:p>
             <w:pPr>
@@ -511,12 +566,20 @@
         </w:tc>
         <w:tc>
           <w:tcPr>
-            <w:tcW w:w="813" w:type="dxa"/>
-          </w:tcPr>
-          <w:p>
-            <w:pPr>
-              <w:cnfStyle w:val="000000000000" w:firstRow="0" w:lastRow="0" w:firstColumn="0" w:lastColumn="0" w:oddVBand="0" w:evenVBand="0" w:oddHBand="0" w:evenHBand="0" w:firstRowFirstColumn="0" w:firstRowLastColumn="0" w:lastRowFirstColumn="0" w:lastRowLastColumn="0"/>
-            </w:pPr>
+            <w:tcW w:w="941" w:type="dxa"/>
+            <w:shd w:val="clear" w:color="auto" w:fill="92D050"/>
+          </w:tcPr>
+          <w:p>
+            <w:pPr>
+              <w:cnfStyle w:val="000000000000" w:firstRow="0" w:lastRow="0" w:firstColumn="0" w:lastColumn="0" w:oddVBand="0" w:evenVBand="0" w:oddHBand="0" w:evenHBand="0" w:firstRowFirstColumn="0" w:firstRowLastColumn="0" w:lastRowFirstColumn="0" w:lastRowLastColumn="0"/>
+            </w:pPr>
+            <w:r>
+              <w:rPr>
+                <w:b/>
+                <w:bCs/>
+              </w:rPr>
+              <w:t>PASS</w:t>
+            </w:r>
           </w:p>
         </w:tc>
       </w:tr>
@@ -547,7 +610,7 @@
         </w:tc>
         <w:tc>
           <w:tcPr>
-            <w:tcW w:w="4125" w:type="dxa"/>
+            <w:tcW w:w="3766" w:type="dxa"/>
           </w:tcPr>
           <w:p>
             <w:pPr>
@@ -560,7 +623,7 @@
         </w:tc>
         <w:tc>
           <w:tcPr>
-            <w:tcW w:w="1895" w:type="dxa"/>
+            <w:tcW w:w="2126" w:type="dxa"/>
           </w:tcPr>
           <w:p>
             <w:pPr>
@@ -573,12 +636,20 @@
         </w:tc>
         <w:tc>
           <w:tcPr>
-            <w:tcW w:w="813" w:type="dxa"/>
-          </w:tcPr>
-          <w:p>
-            <w:pPr>
-              <w:cnfStyle w:val="000000000000" w:firstRow="0" w:lastRow="0" w:firstColumn="0" w:lastColumn="0" w:oddVBand="0" w:evenVBand="0" w:oddHBand="0" w:evenHBand="0" w:firstRowFirstColumn="0" w:firstRowLastColumn="0" w:lastRowFirstColumn="0" w:lastRowLastColumn="0"/>
-            </w:pPr>
+            <w:tcW w:w="941" w:type="dxa"/>
+            <w:shd w:val="clear" w:color="auto" w:fill="92D050"/>
+          </w:tcPr>
+          <w:p>
+            <w:pPr>
+              <w:cnfStyle w:val="000000000000" w:firstRow="0" w:lastRow="0" w:firstColumn="0" w:lastColumn="0" w:oddVBand="0" w:evenVBand="0" w:oddHBand="0" w:evenHBand="0" w:firstRowFirstColumn="0" w:firstRowLastColumn="0" w:lastRowFirstColumn="0" w:lastRowLastColumn="0"/>
+            </w:pPr>
+            <w:r>
+              <w:rPr>
+                <w:b/>
+                <w:bCs/>
+              </w:rPr>
+              <w:t>PASS</w:t>
+            </w:r>
           </w:p>
         </w:tc>
       </w:tr>
@@ -609,7 +680,7 @@
         </w:tc>
         <w:tc>
           <w:tcPr>
-            <w:tcW w:w="4125" w:type="dxa"/>
+            <w:tcW w:w="3766" w:type="dxa"/>
           </w:tcPr>
           <w:p>
             <w:pPr>
@@ -622,7 +693,7 @@
         </w:tc>
         <w:tc>
           <w:tcPr>
-            <w:tcW w:w="1895" w:type="dxa"/>
+            <w:tcW w:w="2126" w:type="dxa"/>
           </w:tcPr>
           <w:p>
             <w:pPr>
@@ -635,12 +706,20 @@
         </w:tc>
         <w:tc>
           <w:tcPr>
-            <w:tcW w:w="813" w:type="dxa"/>
-          </w:tcPr>
-          <w:p>
-            <w:pPr>
-              <w:cnfStyle w:val="000000000000" w:firstRow="0" w:lastRow="0" w:firstColumn="0" w:lastColumn="0" w:oddVBand="0" w:evenVBand="0" w:oddHBand="0" w:evenHBand="0" w:firstRowFirstColumn="0" w:firstRowLastColumn="0" w:lastRowFirstColumn="0" w:lastRowLastColumn="0"/>
-            </w:pPr>
+            <w:tcW w:w="941" w:type="dxa"/>
+            <w:shd w:val="clear" w:color="auto" w:fill="92D050"/>
+          </w:tcPr>
+          <w:p>
+            <w:pPr>
+              <w:cnfStyle w:val="000000000000" w:firstRow="0" w:lastRow="0" w:firstColumn="0" w:lastColumn="0" w:oddVBand="0" w:evenVBand="0" w:oddHBand="0" w:evenHBand="0" w:firstRowFirstColumn="0" w:firstRowLastColumn="0" w:lastRowFirstColumn="0" w:lastRowLastColumn="0"/>
+            </w:pPr>
+            <w:r>
+              <w:rPr>
+                <w:b/>
+                <w:bCs/>
+              </w:rPr>
+              <w:t>PASS</w:t>
+            </w:r>
           </w:p>
         </w:tc>
       </w:tr>
@@ -665,53 +744,57 @@
               <w:cnfStyle w:val="000000000000" w:firstRow="0" w:lastRow="0" w:firstColumn="0" w:lastColumn="0" w:oddVBand="0" w:evenVBand="0" w:oddHBand="0" w:evenHBand="0" w:firstRowFirstColumn="0" w:firstRowLastColumn="0" w:lastRowFirstColumn="0" w:lastRowLastColumn="0"/>
             </w:pPr>
             <w:r>
-              <w:t xml:space="preserve">Retrieve countries </w:t>
-            </w:r>
-            <w:r>
-              <w:lastRenderedPageBreak/>
-              <w:t>from a region using lowercase input</w:t>
-            </w:r>
-          </w:p>
-        </w:tc>
-        <w:tc>
-          <w:tcPr>
-            <w:tcW w:w="4125" w:type="dxa"/>
-          </w:tcPr>
-          <w:p>
-            <w:pPr>
-              <w:cnfStyle w:val="000000000000" w:firstRow="0" w:lastRow="0" w:firstColumn="0" w:lastColumn="0" w:oddVBand="0" w:evenVBand="0" w:oddHBand="0" w:evenHBand="0" w:firstRowFirstColumn="0" w:firstRowLastColumn="0" w:lastRowFirstColumn="0" w:lastRowLastColumn="0"/>
-            </w:pPr>
-            <w:r>
-              <w:lastRenderedPageBreak/>
-              <w:t>GET /countries/region/europe</w:t>
-            </w:r>
-          </w:p>
-        </w:tc>
-        <w:tc>
-          <w:tcPr>
-            <w:tcW w:w="1895" w:type="dxa"/>
-          </w:tcPr>
-          <w:p>
-            <w:pPr>
-              <w:cnfStyle w:val="000000000000" w:firstRow="0" w:lastRow="0" w:firstColumn="0" w:lastColumn="0" w:oddVBand="0" w:evenVBand="0" w:oddHBand="0" w:evenHBand="0" w:firstRowFirstColumn="0" w:firstRowLastColumn="0" w:lastRowFirstColumn="0" w:lastRowLastColumn="0"/>
-            </w:pPr>
-            <w:r>
-              <w:t xml:space="preserve">Return same result as Europe </w:t>
-            </w:r>
-            <w:r>
-              <w:lastRenderedPageBreak/>
-              <w:t>(case-insensitive)</w:t>
-            </w:r>
-          </w:p>
-        </w:tc>
-        <w:tc>
-          <w:tcPr>
-            <w:tcW w:w="813" w:type="dxa"/>
-          </w:tcPr>
-          <w:p>
-            <w:pPr>
-              <w:cnfStyle w:val="000000000000" w:firstRow="0" w:lastRow="0" w:firstColumn="0" w:lastColumn="0" w:oddVBand="0" w:evenVBand="0" w:oddHBand="0" w:evenHBand="0" w:firstRowFirstColumn="0" w:firstRowLastColumn="0" w:lastRowFirstColumn="0" w:lastRowLastColumn="0"/>
-            </w:pPr>
+              <w:t>Retrieve countries from a region using lowercase input</w:t>
+            </w:r>
+          </w:p>
+        </w:tc>
+        <w:tc>
+          <w:tcPr>
+            <w:tcW w:w="3766" w:type="dxa"/>
+          </w:tcPr>
+          <w:p>
+            <w:pPr>
+              <w:cnfStyle w:val="000000000000" w:firstRow="0" w:lastRow="0" w:firstColumn="0" w:lastColumn="0" w:oddVBand="0" w:evenVBand="0" w:oddHBand="0" w:evenHBand="0" w:firstRowFirstColumn="0" w:firstRowLastColumn="0" w:lastRowFirstColumn="0" w:lastRowLastColumn="0"/>
+            </w:pPr>
+            <w:r>
+              <w:t>GET /countries/region/</w:t>
+            </w:r>
+            <w:proofErr w:type="spellStart"/>
+            <w:r>
+              <w:t>europe</w:t>
+            </w:r>
+            <w:proofErr w:type="spellEnd"/>
+          </w:p>
+        </w:tc>
+        <w:tc>
+          <w:tcPr>
+            <w:tcW w:w="2126" w:type="dxa"/>
+          </w:tcPr>
+          <w:p>
+            <w:pPr>
+              <w:cnfStyle w:val="000000000000" w:firstRow="0" w:lastRow="0" w:firstColumn="0" w:lastColumn="0" w:oddVBand="0" w:evenVBand="0" w:oddHBand="0" w:evenHBand="0" w:firstRowFirstColumn="0" w:firstRowLastColumn="0" w:lastRowFirstColumn="0" w:lastRowLastColumn="0"/>
+            </w:pPr>
+            <w:r>
+              <w:t>Return same result as Europe (case-insensitive)</w:t>
+            </w:r>
+          </w:p>
+        </w:tc>
+        <w:tc>
+          <w:tcPr>
+            <w:tcW w:w="941" w:type="dxa"/>
+            <w:shd w:val="clear" w:color="auto" w:fill="92D050"/>
+          </w:tcPr>
+          <w:p>
+            <w:pPr>
+              <w:cnfStyle w:val="000000000000" w:firstRow="0" w:lastRow="0" w:firstColumn="0" w:lastColumn="0" w:oddVBand="0" w:evenVBand="0" w:oddHBand="0" w:evenHBand="0" w:firstRowFirstColumn="0" w:firstRowLastColumn="0" w:lastRowFirstColumn="0" w:lastRowLastColumn="0"/>
+            </w:pPr>
+            <w:r>
+              <w:rPr>
+                <w:b/>
+                <w:bCs/>
+              </w:rPr>
+              <w:t>PASS</w:t>
+            </w:r>
           </w:p>
         </w:tc>
       </w:tr>
@@ -723,6 +806,7 @@
           </w:tcPr>
           <w:p>
             <w:r>
+              <w:lastRenderedPageBreak/>
               <w:t>TC9.3</w:t>
             </w:r>
           </w:p>
@@ -742,20 +826,28 @@
         </w:tc>
         <w:tc>
           <w:tcPr>
-            <w:tcW w:w="4125" w:type="dxa"/>
-          </w:tcPr>
-          <w:p>
-            <w:pPr>
-              <w:cnfStyle w:val="000000000000" w:firstRow="0" w:lastRow="0" w:firstColumn="0" w:lastColumn="0" w:oddVBand="0" w:evenVBand="0" w:oddHBand="0" w:evenHBand="0" w:firstRowFirstColumn="0" w:firstRowLastColumn="0" w:lastRowFirstColumn="0" w:lastRowLastColumn="0"/>
-            </w:pPr>
-            <w:r>
-              <w:t>GET /countries/region/Europe?sort=population</w:t>
-            </w:r>
-          </w:p>
-        </w:tc>
-        <w:tc>
-          <w:tcPr>
-            <w:tcW w:w="1895" w:type="dxa"/>
+            <w:tcW w:w="3766" w:type="dxa"/>
+          </w:tcPr>
+          <w:p>
+            <w:pPr>
+              <w:cnfStyle w:val="000000000000" w:firstRow="0" w:lastRow="0" w:firstColumn="0" w:lastColumn="0" w:oddVBand="0" w:evenVBand="0" w:oddHBand="0" w:evenHBand="0" w:firstRowFirstColumn="0" w:firstRowLastColumn="0" w:lastRowFirstColumn="0" w:lastRowLastColumn="0"/>
+            </w:pPr>
+            <w:r>
+              <w:t>GET /countries/region/</w:t>
+            </w:r>
+            <w:proofErr w:type="spellStart"/>
+            <w:r>
+              <w:t>Europe?sort</w:t>
+            </w:r>
+            <w:proofErr w:type="spellEnd"/>
+            <w:r>
+              <w:t>=population</w:t>
+            </w:r>
+          </w:p>
+        </w:tc>
+        <w:tc>
+          <w:tcPr>
+            <w:tcW w:w="2126" w:type="dxa"/>
           </w:tcPr>
           <w:p>
             <w:pPr>
@@ -768,12 +860,20 @@
         </w:tc>
         <w:tc>
           <w:tcPr>
-            <w:tcW w:w="813" w:type="dxa"/>
-          </w:tcPr>
-          <w:p>
-            <w:pPr>
-              <w:cnfStyle w:val="000000000000" w:firstRow="0" w:lastRow="0" w:firstColumn="0" w:lastColumn="0" w:oddVBand="0" w:evenVBand="0" w:oddHBand="0" w:evenHBand="0" w:firstRowFirstColumn="0" w:firstRowLastColumn="0" w:lastRowFirstColumn="0" w:lastRowLastColumn="0"/>
-            </w:pPr>
+            <w:tcW w:w="941" w:type="dxa"/>
+            <w:shd w:val="clear" w:color="auto" w:fill="92D050"/>
+          </w:tcPr>
+          <w:p>
+            <w:pPr>
+              <w:cnfStyle w:val="000000000000" w:firstRow="0" w:lastRow="0" w:firstColumn="0" w:lastColumn="0" w:oddVBand="0" w:evenVBand="0" w:oddHBand="0" w:evenHBand="0" w:firstRowFirstColumn="0" w:firstRowLastColumn="0" w:lastRowFirstColumn="0" w:lastRowLastColumn="0"/>
+            </w:pPr>
+            <w:r>
+              <w:rPr>
+                <w:b/>
+                <w:bCs/>
+              </w:rPr>
+              <w:t>PASS</w:t>
+            </w:r>
           </w:p>
         </w:tc>
       </w:tr>
@@ -804,7 +904,7 @@
         </w:tc>
         <w:tc>
           <w:tcPr>
-            <w:tcW w:w="4125" w:type="dxa"/>
+            <w:tcW w:w="3766" w:type="dxa"/>
           </w:tcPr>
           <w:p>
             <w:pPr>
@@ -817,7 +917,7 @@
         </w:tc>
         <w:tc>
           <w:tcPr>
-            <w:tcW w:w="1895" w:type="dxa"/>
+            <w:tcW w:w="2126" w:type="dxa"/>
           </w:tcPr>
           <w:p>
             <w:pPr>
@@ -830,12 +930,20 @@
         </w:tc>
         <w:tc>
           <w:tcPr>
-            <w:tcW w:w="813" w:type="dxa"/>
-          </w:tcPr>
-          <w:p>
-            <w:pPr>
-              <w:cnfStyle w:val="000000000000" w:firstRow="0" w:lastRow="0" w:firstColumn="0" w:lastColumn="0" w:oddVBand="0" w:evenVBand="0" w:oddHBand="0" w:evenHBand="0" w:firstRowFirstColumn="0" w:firstRowLastColumn="0" w:lastRowFirstColumn="0" w:lastRowLastColumn="0"/>
-            </w:pPr>
+            <w:tcW w:w="941" w:type="dxa"/>
+            <w:shd w:val="clear" w:color="auto" w:fill="92D050"/>
+          </w:tcPr>
+          <w:p>
+            <w:pPr>
+              <w:cnfStyle w:val="000000000000" w:firstRow="0" w:lastRow="0" w:firstColumn="0" w:lastColumn="0" w:oddVBand="0" w:evenVBand="0" w:oddHBand="0" w:evenHBand="0" w:firstRowFirstColumn="0" w:firstRowLastColumn="0" w:lastRowFirstColumn="0" w:lastRowLastColumn="0"/>
+            </w:pPr>
+            <w:r>
+              <w:rPr>
+                <w:b/>
+                <w:bCs/>
+              </w:rPr>
+              <w:t>PASS</w:t>
+            </w:r>
           </w:p>
         </w:tc>
       </w:tr>
@@ -866,20 +974,28 @@
         </w:tc>
         <w:tc>
           <w:tcPr>
-            <w:tcW w:w="4125" w:type="dxa"/>
-          </w:tcPr>
-          <w:p>
-            <w:pPr>
-              <w:cnfStyle w:val="000000000000" w:firstRow="0" w:lastRow="0" w:firstColumn="0" w:lastColumn="0" w:oddVBand="0" w:evenVBand="0" w:oddHBand="0" w:evenHBand="0" w:firstRowFirstColumn="0" w:firstRowLastColumn="0" w:lastRowFirstColumn="0" w:lastRowLastColumn="0"/>
-            </w:pPr>
-            <w:r>
-              <w:t>GET /countries/region/Europe?sort=abc123</w:t>
-            </w:r>
-          </w:p>
-        </w:tc>
-        <w:tc>
-          <w:tcPr>
-            <w:tcW w:w="1895" w:type="dxa"/>
+            <w:tcW w:w="3766" w:type="dxa"/>
+          </w:tcPr>
+          <w:p>
+            <w:pPr>
+              <w:cnfStyle w:val="000000000000" w:firstRow="0" w:lastRow="0" w:firstColumn="0" w:lastColumn="0" w:oddVBand="0" w:evenVBand="0" w:oddHBand="0" w:evenHBand="0" w:firstRowFirstColumn="0" w:firstRowLastColumn="0" w:lastRowFirstColumn="0" w:lastRowLastColumn="0"/>
+            </w:pPr>
+            <w:r>
+              <w:t>GET /countries/region/</w:t>
+            </w:r>
+            <w:proofErr w:type="spellStart"/>
+            <w:r>
+              <w:t>Europe?sort</w:t>
+            </w:r>
+            <w:proofErr w:type="spellEnd"/>
+            <w:r>
+              <w:t>=abc123</w:t>
+            </w:r>
+          </w:p>
+        </w:tc>
+        <w:tc>
+          <w:tcPr>
+            <w:tcW w:w="2126" w:type="dxa"/>
           </w:tcPr>
           <w:p>
             <w:pPr>
@@ -892,12 +1008,20 @@
         </w:tc>
         <w:tc>
           <w:tcPr>
-            <w:tcW w:w="813" w:type="dxa"/>
-          </w:tcPr>
-          <w:p>
-            <w:pPr>
-              <w:cnfStyle w:val="000000000000" w:firstRow="0" w:lastRow="0" w:firstColumn="0" w:lastColumn="0" w:oddVBand="0" w:evenVBand="0" w:oddHBand="0" w:evenHBand="0" w:firstRowFirstColumn="0" w:firstRowLastColumn="0" w:lastRowFirstColumn="0" w:lastRowLastColumn="0"/>
-            </w:pPr>
+            <w:tcW w:w="941" w:type="dxa"/>
+            <w:shd w:val="clear" w:color="auto" w:fill="92D050"/>
+          </w:tcPr>
+          <w:p>
+            <w:pPr>
+              <w:cnfStyle w:val="000000000000" w:firstRow="0" w:lastRow="0" w:firstColumn="0" w:lastColumn="0" w:oddVBand="0" w:evenVBand="0" w:oddHBand="0" w:evenHBand="0" w:firstRowFirstColumn="0" w:firstRowLastColumn="0" w:lastRowFirstColumn="0" w:lastRowLastColumn="0"/>
+            </w:pPr>
+            <w:r>
+              <w:rPr>
+                <w:b/>
+                <w:bCs/>
+              </w:rPr>
+              <w:t>PASS</w:t>
+            </w:r>
           </w:p>
         </w:tc>
       </w:tr>
@@ -928,7 +1052,7 @@
         </w:tc>
         <w:tc>
           <w:tcPr>
-            <w:tcW w:w="4125" w:type="dxa"/>
+            <w:tcW w:w="3766" w:type="dxa"/>
           </w:tcPr>
           <w:p>
             <w:pPr>
@@ -941,7 +1065,7 @@
         </w:tc>
         <w:tc>
           <w:tcPr>
-            <w:tcW w:w="1895" w:type="dxa"/>
+            <w:tcW w:w="2126" w:type="dxa"/>
           </w:tcPr>
           <w:p>
             <w:pPr>
@@ -954,12 +1078,20 @@
         </w:tc>
         <w:tc>
           <w:tcPr>
-            <w:tcW w:w="813" w:type="dxa"/>
-          </w:tcPr>
-          <w:p>
-            <w:pPr>
-              <w:cnfStyle w:val="000000000000" w:firstRow="0" w:lastRow="0" w:firstColumn="0" w:lastColumn="0" w:oddVBand="0" w:evenVBand="0" w:oddHBand="0" w:evenHBand="0" w:firstRowFirstColumn="0" w:firstRowLastColumn="0" w:lastRowFirstColumn="0" w:lastRowLastColumn="0"/>
-            </w:pPr>
+            <w:tcW w:w="941" w:type="dxa"/>
+            <w:shd w:val="clear" w:color="auto" w:fill="92D050"/>
+          </w:tcPr>
+          <w:p>
+            <w:pPr>
+              <w:cnfStyle w:val="000000000000" w:firstRow="0" w:lastRow="0" w:firstColumn="0" w:lastColumn="0" w:oddVBand="0" w:evenVBand="0" w:oddHBand="0" w:evenHBand="0" w:firstRowFirstColumn="0" w:firstRowLastColumn="0" w:lastRowFirstColumn="0" w:lastRowLastColumn="0"/>
+            </w:pPr>
+            <w:r>
+              <w:rPr>
+                <w:b/>
+                <w:bCs/>
+              </w:rPr>
+              <w:t>PASS</w:t>
+            </w:r>
           </w:p>
         </w:tc>
       </w:tr>
@@ -990,20 +1122,25 @@
         </w:tc>
         <w:tc>
           <w:tcPr>
-            <w:tcW w:w="4125" w:type="dxa"/>
-          </w:tcPr>
-          <w:p>
-            <w:pPr>
-              <w:cnfStyle w:val="000000000000" w:firstRow="0" w:lastRow="0" w:firstColumn="0" w:lastColumn="0" w:oddVBand="0" w:evenVBand="0" w:oddHBand="0" w:evenHBand="0" w:firstRowFirstColumn="0" w:firstRowLastColumn="0" w:lastRowFirstColumn="0" w:lastRowLastColumn="0"/>
-            </w:pPr>
-            <w:r>
-              <w:t>GET /countries/capital/buda</w:t>
-            </w:r>
-          </w:p>
-        </w:tc>
-        <w:tc>
-          <w:tcPr>
-            <w:tcW w:w="1895" w:type="dxa"/>
+            <w:tcW w:w="3766" w:type="dxa"/>
+          </w:tcPr>
+          <w:p>
+            <w:pPr>
+              <w:cnfStyle w:val="000000000000" w:firstRow="0" w:lastRow="0" w:firstColumn="0" w:lastColumn="0" w:oddVBand="0" w:evenVBand="0" w:oddHBand="0" w:evenHBand="0" w:firstRowFirstColumn="0" w:firstRowLastColumn="0" w:lastRowFirstColumn="0" w:lastRowLastColumn="0"/>
+            </w:pPr>
+            <w:r>
+              <w:t>GET /countries/capital/</w:t>
+            </w:r>
+            <w:proofErr w:type="spellStart"/>
+            <w:r>
+              <w:t>buda</w:t>
+            </w:r>
+            <w:proofErr w:type="spellEnd"/>
+          </w:p>
+        </w:tc>
+        <w:tc>
+          <w:tcPr>
+            <w:tcW w:w="2126" w:type="dxa"/>
           </w:tcPr>
           <w:p>
             <w:pPr>
@@ -1016,12 +1153,20 @@
         </w:tc>
         <w:tc>
           <w:tcPr>
-            <w:tcW w:w="813" w:type="dxa"/>
-          </w:tcPr>
-          <w:p>
-            <w:pPr>
-              <w:cnfStyle w:val="000000000000" w:firstRow="0" w:lastRow="0" w:firstColumn="0" w:lastColumn="0" w:oddVBand="0" w:evenVBand="0" w:oddHBand="0" w:evenHBand="0" w:firstRowFirstColumn="0" w:firstRowLastColumn="0" w:lastRowFirstColumn="0" w:lastRowLastColumn="0"/>
-            </w:pPr>
+            <w:tcW w:w="941" w:type="dxa"/>
+            <w:shd w:val="clear" w:color="auto" w:fill="92D050"/>
+          </w:tcPr>
+          <w:p>
+            <w:pPr>
+              <w:cnfStyle w:val="000000000000" w:firstRow="0" w:lastRow="0" w:firstColumn="0" w:lastColumn="0" w:oddVBand="0" w:evenVBand="0" w:oddHBand="0" w:evenHBand="0" w:firstRowFirstColumn="0" w:firstRowLastColumn="0" w:lastRowFirstColumn="0" w:lastRowLastColumn="0"/>
+            </w:pPr>
+            <w:r>
+              <w:rPr>
+                <w:b/>
+                <w:bCs/>
+              </w:rPr>
+              <w:t>PASS</w:t>
+            </w:r>
           </w:p>
         </w:tc>
       </w:tr>
@@ -1052,7 +1197,7 @@
         </w:tc>
         <w:tc>
           <w:tcPr>
-            <w:tcW w:w="4125" w:type="dxa"/>
+            <w:tcW w:w="3766" w:type="dxa"/>
           </w:tcPr>
           <w:p>
             <w:pPr>
@@ -1065,7 +1210,7 @@
         </w:tc>
         <w:tc>
           <w:tcPr>
-            <w:tcW w:w="1895" w:type="dxa"/>
+            <w:tcW w:w="2126" w:type="dxa"/>
           </w:tcPr>
           <w:p>
             <w:pPr>
@@ -1078,12 +1223,20 @@
         </w:tc>
         <w:tc>
           <w:tcPr>
-            <w:tcW w:w="813" w:type="dxa"/>
-          </w:tcPr>
-          <w:p>
-            <w:pPr>
-              <w:cnfStyle w:val="000000000000" w:firstRow="0" w:lastRow="0" w:firstColumn="0" w:lastColumn="0" w:oddVBand="0" w:evenVBand="0" w:oddHBand="0" w:evenHBand="0" w:firstRowFirstColumn="0" w:firstRowLastColumn="0" w:lastRowFirstColumn="0" w:lastRowLastColumn="0"/>
-            </w:pPr>
+            <w:tcW w:w="941" w:type="dxa"/>
+            <w:shd w:val="clear" w:color="auto" w:fill="92D050"/>
+          </w:tcPr>
+          <w:p>
+            <w:pPr>
+              <w:cnfStyle w:val="000000000000" w:firstRow="0" w:lastRow="0" w:firstColumn="0" w:lastColumn="0" w:oddVBand="0" w:evenVBand="0" w:oddHBand="0" w:evenHBand="0" w:firstRowFirstColumn="0" w:firstRowLastColumn="0" w:lastRowFirstColumn="0" w:lastRowLastColumn="0"/>
+            </w:pPr>
+            <w:r>
+              <w:rPr>
+                <w:b/>
+                <w:bCs/>
+              </w:rPr>
+              <w:t>PASS</w:t>
+            </w:r>
           </w:p>
         </w:tc>
       </w:tr>
@@ -1114,20 +1267,25 @@
         </w:tc>
         <w:tc>
           <w:tcPr>
-            <w:tcW w:w="4125" w:type="dxa"/>
-          </w:tcPr>
-          <w:p>
-            <w:pPr>
-              <w:cnfStyle w:val="000000000000" w:firstRow="0" w:lastRow="0" w:firstColumn="0" w:lastColumn="0" w:oddVBand="0" w:evenVBand="0" w:oddHBand="0" w:evenHBand="0" w:firstRowFirstColumn="0" w:firstRowLastColumn="0" w:lastRowFirstColumn="0" w:lastRowLastColumn="0"/>
-            </w:pPr>
-            <w:r>
-              <w:t>GET /countries/capital/notexistentcapital</w:t>
-            </w:r>
-          </w:p>
-        </w:tc>
-        <w:tc>
-          <w:tcPr>
-            <w:tcW w:w="1895" w:type="dxa"/>
+            <w:tcW w:w="3766" w:type="dxa"/>
+          </w:tcPr>
+          <w:p>
+            <w:pPr>
+              <w:cnfStyle w:val="000000000000" w:firstRow="0" w:lastRow="0" w:firstColumn="0" w:lastColumn="0" w:oddVBand="0" w:evenVBand="0" w:oddHBand="0" w:evenHBand="0" w:firstRowFirstColumn="0" w:firstRowLastColumn="0" w:lastRowFirstColumn="0" w:lastRowLastColumn="0"/>
+            </w:pPr>
+            <w:r>
+              <w:t>GET /countries/capital/</w:t>
+            </w:r>
+            <w:proofErr w:type="spellStart"/>
+            <w:r>
+              <w:t>notexistentcapital</w:t>
+            </w:r>
+            <w:proofErr w:type="spellEnd"/>
+          </w:p>
+        </w:tc>
+        <w:tc>
+          <w:tcPr>
+            <w:tcW w:w="2126" w:type="dxa"/>
           </w:tcPr>
           <w:p>
             <w:pPr>
@@ -1136,9 +1294,11 @@
             <w:r>
               <w:t xml:space="preserve">Returns success: false with message "No region found matching </w:t>
             </w:r>
+            <w:proofErr w:type="spellStart"/>
             <w:r>
               <w:t>notexistentcapital</w:t>
             </w:r>
+            <w:proofErr w:type="spellEnd"/>
             <w:r>
               <w:t>."</w:t>
             </w:r>
@@ -1146,12 +1306,20 @@
         </w:tc>
         <w:tc>
           <w:tcPr>
-            <w:tcW w:w="813" w:type="dxa"/>
-          </w:tcPr>
-          <w:p>
-            <w:pPr>
-              <w:cnfStyle w:val="000000000000" w:firstRow="0" w:lastRow="0" w:firstColumn="0" w:lastColumn="0" w:oddVBand="0" w:evenVBand="0" w:oddHBand="0" w:evenHBand="0" w:firstRowFirstColumn="0" w:firstRowLastColumn="0" w:lastRowFirstColumn="0" w:lastRowLastColumn="0"/>
-            </w:pPr>
+            <w:tcW w:w="941" w:type="dxa"/>
+            <w:shd w:val="clear" w:color="auto" w:fill="92D050"/>
+          </w:tcPr>
+          <w:p>
+            <w:pPr>
+              <w:cnfStyle w:val="000000000000" w:firstRow="0" w:lastRow="0" w:firstColumn="0" w:lastColumn="0" w:oddVBand="0" w:evenVBand="0" w:oddHBand="0" w:evenHBand="0" w:firstRowFirstColumn="0" w:firstRowLastColumn="0" w:lastRowFirstColumn="0" w:lastRowLastColumn="0"/>
+            </w:pPr>
+            <w:r>
+              <w:rPr>
+                <w:b/>
+                <w:bCs/>
+              </w:rPr>
+              <w:t>PASS</w:t>
+            </w:r>
           </w:p>
         </w:tc>
       </w:tr>
@@ -1182,7 +1350,7 @@
         </w:tc>
         <w:tc>
           <w:tcPr>
-            <w:tcW w:w="4125" w:type="dxa"/>
+            <w:tcW w:w="3766" w:type="dxa"/>
           </w:tcPr>
           <w:p>
             <w:pPr>
@@ -1195,7 +1363,7 @@
         </w:tc>
         <w:tc>
           <w:tcPr>
-            <w:tcW w:w="1895" w:type="dxa"/>
+            <w:tcW w:w="2126" w:type="dxa"/>
           </w:tcPr>
           <w:p>
             <w:pPr>
@@ -1208,12 +1376,20 @@
         </w:tc>
         <w:tc>
           <w:tcPr>
-            <w:tcW w:w="813" w:type="dxa"/>
-          </w:tcPr>
-          <w:p>
-            <w:pPr>
-              <w:cnfStyle w:val="000000000000" w:firstRow="0" w:lastRow="0" w:firstColumn="0" w:lastColumn="0" w:oddVBand="0" w:evenVBand="0" w:oddHBand="0" w:evenHBand="0" w:firstRowFirstColumn="0" w:firstRowLastColumn="0" w:lastRowFirstColumn="0" w:lastRowLastColumn="0"/>
-            </w:pPr>
+            <w:tcW w:w="941" w:type="dxa"/>
+            <w:shd w:val="clear" w:color="auto" w:fill="92D050"/>
+          </w:tcPr>
+          <w:p>
+            <w:pPr>
+              <w:cnfStyle w:val="000000000000" w:firstRow="0" w:lastRow="0" w:firstColumn="0" w:lastColumn="0" w:oddVBand="0" w:evenVBand="0" w:oddHBand="0" w:evenHBand="0" w:firstRowFirstColumn="0" w:firstRowLastColumn="0" w:lastRowFirstColumn="0" w:lastRowLastColumn="0"/>
+            </w:pPr>
+            <w:r>
+              <w:rPr>
+                <w:b/>
+                <w:bCs/>
+              </w:rPr>
+              <w:t>PASS</w:t>
+            </w:r>
           </w:p>
         </w:tc>
       </w:tr>
@@ -1225,7 +1401,6 @@
           </w:tcPr>
           <w:p>
             <w:r>
-              <w:lastRenderedPageBreak/>
               <w:t>TC11.2</w:t>
             </w:r>
           </w:p>
@@ -1245,20 +1420,25 @@
         </w:tc>
         <w:tc>
           <w:tcPr>
-            <w:tcW w:w="4125" w:type="dxa"/>
-          </w:tcPr>
-          <w:p>
-            <w:pPr>
-              <w:cnfStyle w:val="000000000000" w:firstRow="0" w:lastRow="0" w:firstColumn="0" w:lastColumn="0" w:oddVBand="0" w:evenVBand="0" w:oddHBand="0" w:evenHBand="0" w:firstRowFirstColumn="0" w:firstRowLastColumn="0" w:lastRowFirstColumn="0" w:lastRowLastColumn="0"/>
-            </w:pPr>
-            <w:r>
-              <w:t>GET /countries/language/french</w:t>
-            </w:r>
-          </w:p>
-        </w:tc>
-        <w:tc>
-          <w:tcPr>
-            <w:tcW w:w="1895" w:type="dxa"/>
+            <w:tcW w:w="3766" w:type="dxa"/>
+          </w:tcPr>
+          <w:p>
+            <w:pPr>
+              <w:cnfStyle w:val="000000000000" w:firstRow="0" w:lastRow="0" w:firstColumn="0" w:lastColumn="0" w:oddVBand="0" w:evenVBand="0" w:oddHBand="0" w:evenHBand="0" w:firstRowFirstColumn="0" w:firstRowLastColumn="0" w:lastRowFirstColumn="0" w:lastRowLastColumn="0"/>
+            </w:pPr>
+            <w:r>
+              <w:t>GET /countries/language/</w:t>
+            </w:r>
+            <w:proofErr w:type="spellStart"/>
+            <w:r>
+              <w:t>french</w:t>
+            </w:r>
+            <w:proofErr w:type="spellEnd"/>
+          </w:p>
+        </w:tc>
+        <w:tc>
+          <w:tcPr>
+            <w:tcW w:w="2126" w:type="dxa"/>
           </w:tcPr>
           <w:p>
             <w:pPr>
@@ -1271,12 +1451,20 @@
         </w:tc>
         <w:tc>
           <w:tcPr>
-            <w:tcW w:w="813" w:type="dxa"/>
-          </w:tcPr>
-          <w:p>
-            <w:pPr>
-              <w:cnfStyle w:val="000000000000" w:firstRow="0" w:lastRow="0" w:firstColumn="0" w:lastColumn="0" w:oddVBand="0" w:evenVBand="0" w:oddHBand="0" w:evenHBand="0" w:firstRowFirstColumn="0" w:firstRowLastColumn="0" w:lastRowFirstColumn="0" w:lastRowLastColumn="0"/>
-            </w:pPr>
+            <w:tcW w:w="941" w:type="dxa"/>
+            <w:shd w:val="clear" w:color="auto" w:fill="92D050"/>
+          </w:tcPr>
+          <w:p>
+            <w:pPr>
+              <w:cnfStyle w:val="000000000000" w:firstRow="0" w:lastRow="0" w:firstColumn="0" w:lastColumn="0" w:oddVBand="0" w:evenVBand="0" w:oddHBand="0" w:evenHBand="0" w:firstRowFirstColumn="0" w:firstRowLastColumn="0" w:lastRowFirstColumn="0" w:lastRowLastColumn="0"/>
+            </w:pPr>
+            <w:r>
+              <w:rPr>
+                <w:b/>
+                <w:bCs/>
+              </w:rPr>
+              <w:t>PASS</w:t>
+            </w:r>
           </w:p>
         </w:tc>
       </w:tr>
@@ -1301,44 +1489,70 @@
               <w:cnfStyle w:val="000000000000" w:firstRow="0" w:lastRow="0" w:firstColumn="0" w:lastColumn="0" w:oddVBand="0" w:evenVBand="0" w:oddHBand="0" w:evenHBand="0" w:firstRowFirstColumn="0" w:firstRowLastColumn="0" w:lastRowFirstColumn="0" w:lastRowLastColumn="0"/>
             </w:pPr>
             <w:r>
-              <w:t>Sort countries that speak a specific language by population</w:t>
-            </w:r>
-          </w:p>
-        </w:tc>
-        <w:tc>
-          <w:tcPr>
-            <w:tcW w:w="4125" w:type="dxa"/>
-          </w:tcPr>
-          <w:p>
-            <w:pPr>
-              <w:cnfStyle w:val="000000000000" w:firstRow="0" w:lastRow="0" w:firstColumn="0" w:lastColumn="0" w:oddVBand="0" w:evenVBand="0" w:oddHBand="0" w:evenHBand="0" w:firstRowFirstColumn="0" w:firstRowLastColumn="0" w:lastRowFirstColumn="0" w:lastRowLastColumn="0"/>
-            </w:pPr>
-            <w:r>
-              <w:t>GET /countries/language/French?sort=population</w:t>
-            </w:r>
-          </w:p>
-        </w:tc>
-        <w:tc>
-          <w:tcPr>
-            <w:tcW w:w="1895" w:type="dxa"/>
-          </w:tcPr>
-          <w:p>
-            <w:pPr>
-              <w:cnfStyle w:val="000000000000" w:firstRow="0" w:lastRow="0" w:firstColumn="0" w:lastColumn="0" w:oddVBand="0" w:evenVBand="0" w:oddHBand="0" w:evenHBand="0" w:firstRowFirstColumn="0" w:firstRowLastColumn="0" w:lastRowFirstColumn="0" w:lastRowLastColumn="0"/>
-            </w:pPr>
-            <w:r>
-              <w:t>Returns same list sorted by population ascending</w:t>
-            </w:r>
-          </w:p>
-        </w:tc>
-        <w:tc>
-          <w:tcPr>
-            <w:tcW w:w="813" w:type="dxa"/>
-          </w:tcPr>
-          <w:p>
-            <w:pPr>
-              <w:cnfStyle w:val="000000000000" w:firstRow="0" w:lastRow="0" w:firstColumn="0" w:lastColumn="0" w:oddVBand="0" w:evenVBand="0" w:oddHBand="0" w:evenHBand="0" w:firstRowFirstColumn="0" w:firstRowLastColumn="0" w:lastRowFirstColumn="0" w:lastRowLastColumn="0"/>
-            </w:pPr>
+              <w:t xml:space="preserve">Sort countries that speak </w:t>
+            </w:r>
+            <w:r>
+              <w:lastRenderedPageBreak/>
+              <w:t>a specific language by population</w:t>
+            </w:r>
+          </w:p>
+        </w:tc>
+        <w:tc>
+          <w:tcPr>
+            <w:tcW w:w="3766" w:type="dxa"/>
+          </w:tcPr>
+          <w:p>
+            <w:pPr>
+              <w:cnfStyle w:val="000000000000" w:firstRow="0" w:lastRow="0" w:firstColumn="0" w:lastColumn="0" w:oddVBand="0" w:evenVBand="0" w:oddHBand="0" w:evenHBand="0" w:firstRowFirstColumn="0" w:firstRowLastColumn="0" w:lastRowFirstColumn="0" w:lastRowLastColumn="0"/>
+            </w:pPr>
+            <w:r>
+              <w:lastRenderedPageBreak/>
+              <w:t>GET /countries/language/</w:t>
+            </w:r>
+            <w:proofErr w:type="spellStart"/>
+            <w:r>
+              <w:t>French?sort</w:t>
+            </w:r>
+            <w:proofErr w:type="spellEnd"/>
+            <w:r>
+              <w:t>=population</w:t>
+            </w:r>
+          </w:p>
+        </w:tc>
+        <w:tc>
+          <w:tcPr>
+            <w:tcW w:w="2126" w:type="dxa"/>
+          </w:tcPr>
+          <w:p>
+            <w:pPr>
+              <w:cnfStyle w:val="000000000000" w:firstRow="0" w:lastRow="0" w:firstColumn="0" w:lastColumn="0" w:oddVBand="0" w:evenVBand="0" w:oddHBand="0" w:evenHBand="0" w:firstRowFirstColumn="0" w:firstRowLastColumn="0" w:lastRowFirstColumn="0" w:lastRowLastColumn="0"/>
+            </w:pPr>
+            <w:r>
+              <w:t xml:space="preserve">Returns same list sorted by </w:t>
+            </w:r>
+            <w:r>
+              <w:lastRenderedPageBreak/>
+              <w:t>population ascending</w:t>
+            </w:r>
+          </w:p>
+        </w:tc>
+        <w:tc>
+          <w:tcPr>
+            <w:tcW w:w="941" w:type="dxa"/>
+            <w:shd w:val="clear" w:color="auto" w:fill="92D050"/>
+          </w:tcPr>
+          <w:p>
+            <w:pPr>
+              <w:cnfStyle w:val="000000000000" w:firstRow="0" w:lastRow="0" w:firstColumn="0" w:lastColumn="0" w:oddVBand="0" w:evenVBand="0" w:oddHBand="0" w:evenHBand="0" w:firstRowFirstColumn="0" w:firstRowLastColumn="0" w:lastRowFirstColumn="0" w:lastRowLastColumn="0"/>
+            </w:pPr>
+            <w:r>
+              <w:rPr>
+                <w:b/>
+                <w:bCs/>
+              </w:rPr>
+              <w:lastRenderedPageBreak/>
+              <w:t>PASS</w:t>
+            </w:r>
           </w:p>
         </w:tc>
       </w:tr>
@@ -1369,20 +1583,25 @@
         </w:tc>
         <w:tc>
           <w:tcPr>
-            <w:tcW w:w="4125" w:type="dxa"/>
-          </w:tcPr>
-          <w:p>
-            <w:pPr>
-              <w:cnfStyle w:val="000000000000" w:firstRow="0" w:lastRow="0" w:firstColumn="0" w:lastColumn="0" w:oddVBand="0" w:evenVBand="0" w:oddHBand="0" w:evenHBand="0" w:firstRowFirstColumn="0" w:firstRowLastColumn="0" w:lastRowFirstColumn="0" w:lastRowLastColumn="0"/>
-            </w:pPr>
-            <w:r>
-              <w:t>GET /countries/language/eng</w:t>
-            </w:r>
-          </w:p>
-        </w:tc>
-        <w:tc>
-          <w:tcPr>
-            <w:tcW w:w="1895" w:type="dxa"/>
+            <w:tcW w:w="3766" w:type="dxa"/>
+          </w:tcPr>
+          <w:p>
+            <w:pPr>
+              <w:cnfStyle w:val="000000000000" w:firstRow="0" w:lastRow="0" w:firstColumn="0" w:lastColumn="0" w:oddVBand="0" w:evenVBand="0" w:oddHBand="0" w:evenHBand="0" w:firstRowFirstColumn="0" w:firstRowLastColumn="0" w:lastRowFirstColumn="0" w:lastRowLastColumn="0"/>
+            </w:pPr>
+            <w:r>
+              <w:t>GET /countries/language/</w:t>
+            </w:r>
+            <w:proofErr w:type="spellStart"/>
+            <w:r>
+              <w:t>eng</w:t>
+            </w:r>
+            <w:proofErr w:type="spellEnd"/>
+          </w:p>
+        </w:tc>
+        <w:tc>
+          <w:tcPr>
+            <w:tcW w:w="2126" w:type="dxa"/>
           </w:tcPr>
           <w:p>
             <w:pPr>
@@ -1395,12 +1614,20 @@
         </w:tc>
         <w:tc>
           <w:tcPr>
-            <w:tcW w:w="813" w:type="dxa"/>
-          </w:tcPr>
-          <w:p>
-            <w:pPr>
-              <w:cnfStyle w:val="000000000000" w:firstRow="0" w:lastRow="0" w:firstColumn="0" w:lastColumn="0" w:oddVBand="0" w:evenVBand="0" w:oddHBand="0" w:evenHBand="0" w:firstRowFirstColumn="0" w:firstRowLastColumn="0" w:lastRowFirstColumn="0" w:lastRowLastColumn="0"/>
-            </w:pPr>
+            <w:tcW w:w="941" w:type="dxa"/>
+            <w:shd w:val="clear" w:color="auto" w:fill="92D050"/>
+          </w:tcPr>
+          <w:p>
+            <w:pPr>
+              <w:cnfStyle w:val="000000000000" w:firstRow="0" w:lastRow="0" w:firstColumn="0" w:lastColumn="0" w:oddVBand="0" w:evenVBand="0" w:oddHBand="0" w:evenHBand="0" w:firstRowFirstColumn="0" w:firstRowLastColumn="0" w:lastRowFirstColumn="0" w:lastRowLastColumn="0"/>
+            </w:pPr>
+            <w:r>
+              <w:rPr>
+                <w:b/>
+                <w:bCs/>
+              </w:rPr>
+              <w:t>PASS</w:t>
+            </w:r>
           </w:p>
         </w:tc>
       </w:tr>
@@ -1431,7 +1658,7 @@
         </w:tc>
         <w:tc>
           <w:tcPr>
-            <w:tcW w:w="4125" w:type="dxa"/>
+            <w:tcW w:w="3766" w:type="dxa"/>
           </w:tcPr>
           <w:p>
             <w:pPr>
@@ -1444,7 +1671,7 @@
         </w:tc>
         <w:tc>
           <w:tcPr>
-            <w:tcW w:w="1895" w:type="dxa"/>
+            <w:tcW w:w="2126" w:type="dxa"/>
           </w:tcPr>
           <w:p>
             <w:pPr>
@@ -1457,12 +1684,20 @@
         </w:tc>
         <w:tc>
           <w:tcPr>
-            <w:tcW w:w="813" w:type="dxa"/>
-          </w:tcPr>
-          <w:p>
-            <w:pPr>
-              <w:cnfStyle w:val="000000000000" w:firstRow="0" w:lastRow="0" w:firstColumn="0" w:lastColumn="0" w:oddVBand="0" w:evenVBand="0" w:oddHBand="0" w:evenHBand="0" w:firstRowFirstColumn="0" w:firstRowLastColumn="0" w:lastRowFirstColumn="0" w:lastRowLastColumn="0"/>
-            </w:pPr>
+            <w:tcW w:w="941" w:type="dxa"/>
+            <w:shd w:val="clear" w:color="auto" w:fill="92D050"/>
+          </w:tcPr>
+          <w:p>
+            <w:pPr>
+              <w:cnfStyle w:val="000000000000" w:firstRow="0" w:lastRow="0" w:firstColumn="0" w:lastColumn="0" w:oddVBand="0" w:evenVBand="0" w:oddHBand="0" w:evenHBand="0" w:firstRowFirstColumn="0" w:firstRowLastColumn="0" w:lastRowFirstColumn="0" w:lastRowLastColumn="0"/>
+            </w:pPr>
+            <w:r>
+              <w:rPr>
+                <w:b/>
+                <w:bCs/>
+              </w:rPr>
+              <w:t>PASS</w:t>
+            </w:r>
           </w:p>
         </w:tc>
       </w:tr>
@@ -1493,38 +1728,56 @@
         </w:tc>
         <w:tc>
           <w:tcPr>
-            <w:tcW w:w="4125" w:type="dxa"/>
-          </w:tcPr>
-          <w:p>
-            <w:pPr>
-              <w:cnfStyle w:val="000000000000" w:firstRow="0" w:lastRow="0" w:firstColumn="0" w:lastColumn="0" w:oddVBand="0" w:evenVBand="0" w:oddHBand="0" w:evenHBand="0" w:firstRowFirstColumn="0" w:firstRowLastColumn="0" w:lastRowFirstColumn="0" w:lastRowLastColumn="0"/>
-            </w:pPr>
-            <w:r>
-              <w:t>Open web page fetching flag_url</w:t>
-            </w:r>
-          </w:p>
-        </w:tc>
-        <w:tc>
-          <w:tcPr>
-            <w:tcW w:w="1895" w:type="dxa"/>
-          </w:tcPr>
-          <w:p>
-            <w:pPr>
-              <w:cnfStyle w:val="000000000000" w:firstRow="0" w:lastRow="0" w:firstColumn="0" w:lastColumn="0" w:oddVBand="0" w:evenVBand="0" w:oddHBand="0" w:evenHBand="0" w:firstRowFirstColumn="0" w:firstRowLastColumn="0" w:lastRowFirstColumn="0" w:lastRowLastColumn="0"/>
-            </w:pPr>
-            <w:r>
-              <w:t>Flag image loads correctly from FlagCDN</w:t>
-            </w:r>
-          </w:p>
-        </w:tc>
-        <w:tc>
-          <w:tcPr>
-            <w:tcW w:w="813" w:type="dxa"/>
-          </w:tcPr>
-          <w:p>
-            <w:pPr>
-              <w:cnfStyle w:val="000000000000" w:firstRow="0" w:lastRow="0" w:firstColumn="0" w:lastColumn="0" w:oddVBand="0" w:evenVBand="0" w:oddHBand="0" w:evenHBand="0" w:firstRowFirstColumn="0" w:firstRowLastColumn="0" w:lastRowFirstColumn="0" w:lastRowLastColumn="0"/>
-            </w:pPr>
+            <w:tcW w:w="3766" w:type="dxa"/>
+          </w:tcPr>
+          <w:p>
+            <w:pPr>
+              <w:cnfStyle w:val="000000000000" w:firstRow="0" w:lastRow="0" w:firstColumn="0" w:lastColumn="0" w:oddVBand="0" w:evenVBand="0" w:oddHBand="0" w:evenHBand="0" w:firstRowFirstColumn="0" w:firstRowLastColumn="0" w:lastRowFirstColumn="0" w:lastRowLastColumn="0"/>
+            </w:pPr>
+            <w:r>
+              <w:t xml:space="preserve">Open web page fetching </w:t>
+            </w:r>
+            <w:proofErr w:type="spellStart"/>
+            <w:r>
+              <w:t>flag_url</w:t>
+            </w:r>
+            <w:proofErr w:type="spellEnd"/>
+          </w:p>
+        </w:tc>
+        <w:tc>
+          <w:tcPr>
+            <w:tcW w:w="2126" w:type="dxa"/>
+          </w:tcPr>
+          <w:p>
+            <w:pPr>
+              <w:cnfStyle w:val="000000000000" w:firstRow="0" w:lastRow="0" w:firstColumn="0" w:lastColumn="0" w:oddVBand="0" w:evenVBand="0" w:oddHBand="0" w:evenHBand="0" w:firstRowFirstColumn="0" w:firstRowLastColumn="0" w:lastRowFirstColumn="0" w:lastRowLastColumn="0"/>
+            </w:pPr>
+            <w:r>
+              <w:t xml:space="preserve">Flag image loads correctly from </w:t>
+            </w:r>
+            <w:proofErr w:type="spellStart"/>
+            <w:r>
+              <w:t>FlagCDN</w:t>
+            </w:r>
+            <w:proofErr w:type="spellEnd"/>
+          </w:p>
+        </w:tc>
+        <w:tc>
+          <w:tcPr>
+            <w:tcW w:w="941" w:type="dxa"/>
+            <w:shd w:val="clear" w:color="auto" w:fill="92D050"/>
+          </w:tcPr>
+          <w:p>
+            <w:pPr>
+              <w:cnfStyle w:val="000000000000" w:firstRow="0" w:lastRow="0" w:firstColumn="0" w:lastColumn="0" w:oddVBand="0" w:evenVBand="0" w:oddHBand="0" w:evenHBand="0" w:firstRowFirstColumn="0" w:firstRowLastColumn="0" w:lastRowFirstColumn="0" w:lastRowLastColumn="0"/>
+            </w:pPr>
+            <w:r>
+              <w:rPr>
+                <w:b/>
+                <w:bCs/>
+              </w:rPr>
+              <w:t>PASS</w:t>
+            </w:r>
           </w:p>
         </w:tc>
       </w:tr>
@@ -1555,7 +1808,7 @@
         </w:tc>
         <w:tc>
           <w:tcPr>
-            <w:tcW w:w="4125" w:type="dxa"/>
+            <w:tcW w:w="3766" w:type="dxa"/>
           </w:tcPr>
           <w:p>
             <w:pPr>
@@ -1574,7 +1827,7 @@
         </w:tc>
         <w:tc>
           <w:tcPr>
-            <w:tcW w:w="1895" w:type="dxa"/>
+            <w:tcW w:w="2126" w:type="dxa"/>
           </w:tcPr>
           <w:p>
             <w:pPr>
@@ -1587,12 +1840,20 @@
         </w:tc>
         <w:tc>
           <w:tcPr>
-            <w:tcW w:w="813" w:type="dxa"/>
-          </w:tcPr>
-          <w:p>
-            <w:pPr>
-              <w:cnfStyle w:val="000000000000" w:firstRow="0" w:lastRow="0" w:firstColumn="0" w:lastColumn="0" w:oddVBand="0" w:evenVBand="0" w:oddHBand="0" w:evenHBand="0" w:firstRowFirstColumn="0" w:firstRowLastColumn="0" w:lastRowFirstColumn="0" w:lastRowLastColumn="0"/>
-            </w:pPr>
+            <w:tcW w:w="941" w:type="dxa"/>
+            <w:shd w:val="clear" w:color="auto" w:fill="92D050"/>
+          </w:tcPr>
+          <w:p>
+            <w:pPr>
+              <w:cnfStyle w:val="000000000000" w:firstRow="0" w:lastRow="0" w:firstColumn="0" w:lastColumn="0" w:oddVBand="0" w:evenVBand="0" w:oddHBand="0" w:evenHBand="0" w:firstRowFirstColumn="0" w:firstRowLastColumn="0" w:lastRowFirstColumn="0" w:lastRowLastColumn="0"/>
+            </w:pPr>
+            <w:r>
+              <w:rPr>
+                <w:b/>
+                <w:bCs/>
+              </w:rPr>
+              <w:t>PASS</w:t>
+            </w:r>
           </w:p>
         </w:tc>
       </w:tr>
@@ -1623,7 +1884,7 @@
         </w:tc>
         <w:tc>
           <w:tcPr>
-            <w:tcW w:w="4125" w:type="dxa"/>
+            <w:tcW w:w="3766" w:type="dxa"/>
           </w:tcPr>
           <w:p>
             <w:pPr>
@@ -1636,7 +1897,7 @@
         </w:tc>
         <w:tc>
           <w:tcPr>
-            <w:tcW w:w="1895" w:type="dxa"/>
+            <w:tcW w:w="2126" w:type="dxa"/>
           </w:tcPr>
           <w:p>
             <w:pPr>
@@ -1649,12 +1910,20 @@
         </w:tc>
         <w:tc>
           <w:tcPr>
-            <w:tcW w:w="813" w:type="dxa"/>
-          </w:tcPr>
-          <w:p>
-            <w:pPr>
-              <w:cnfStyle w:val="000000000000" w:firstRow="0" w:lastRow="0" w:firstColumn="0" w:lastColumn="0" w:oddVBand="0" w:evenVBand="0" w:oddHBand="0" w:evenHBand="0" w:firstRowFirstColumn="0" w:firstRowLastColumn="0" w:lastRowFirstColumn="0" w:lastRowLastColumn="0"/>
-            </w:pPr>
+            <w:tcW w:w="941" w:type="dxa"/>
+            <w:shd w:val="clear" w:color="auto" w:fill="92D050"/>
+          </w:tcPr>
+          <w:p>
+            <w:pPr>
+              <w:cnfStyle w:val="000000000000" w:firstRow="0" w:lastRow="0" w:firstColumn="0" w:lastColumn="0" w:oddVBand="0" w:evenVBand="0" w:oddHBand="0" w:evenHBand="0" w:firstRowFirstColumn="0" w:firstRowLastColumn="0" w:lastRowFirstColumn="0" w:lastRowLastColumn="0"/>
+            </w:pPr>
+            <w:r>
+              <w:rPr>
+                <w:b/>
+                <w:bCs/>
+              </w:rPr>
+              <w:t>PASS</w:t>
+            </w:r>
           </w:p>
         </w:tc>
       </w:tr>
@@ -1685,7 +1954,7 @@
         </w:tc>
         <w:tc>
           <w:tcPr>
-            <w:tcW w:w="4125" w:type="dxa"/>
+            <w:tcW w:w="3766" w:type="dxa"/>
           </w:tcPr>
           <w:p>
             <w:pPr>
@@ -1698,7 +1967,7 @@
         </w:tc>
         <w:tc>
           <w:tcPr>
-            <w:tcW w:w="1895" w:type="dxa"/>
+            <w:tcW w:w="2126" w:type="dxa"/>
           </w:tcPr>
           <w:p>
             <w:pPr>
@@ -1711,12 +1980,20 @@
         </w:tc>
         <w:tc>
           <w:tcPr>
-            <w:tcW w:w="813" w:type="dxa"/>
-          </w:tcPr>
-          <w:p>
-            <w:pPr>
-              <w:cnfStyle w:val="000000000000" w:firstRow="0" w:lastRow="0" w:firstColumn="0" w:lastColumn="0" w:oddVBand="0" w:evenVBand="0" w:oddHBand="0" w:evenHBand="0" w:firstRowFirstColumn="0" w:firstRowLastColumn="0" w:lastRowFirstColumn="0" w:lastRowLastColumn="0"/>
-            </w:pPr>
+            <w:tcW w:w="941" w:type="dxa"/>
+            <w:shd w:val="clear" w:color="auto" w:fill="92D050"/>
+          </w:tcPr>
+          <w:p>
+            <w:pPr>
+              <w:cnfStyle w:val="000000000000" w:firstRow="0" w:lastRow="0" w:firstColumn="0" w:lastColumn="0" w:oddVBand="0" w:evenVBand="0" w:oddHBand="0" w:evenHBand="0" w:firstRowFirstColumn="0" w:firstRowLastColumn="0" w:lastRowFirstColumn="0" w:lastRowLastColumn="0"/>
+            </w:pPr>
+            <w:r>
+              <w:rPr>
+                <w:b/>
+                <w:bCs/>
+              </w:rPr>
+              <w:t>PASS</w:t>
+            </w:r>
           </w:p>
         </w:tc>
       </w:tr>
@@ -1747,7 +2024,7 @@
         </w:tc>
         <w:tc>
           <w:tcPr>
-            <w:tcW w:w="4125" w:type="dxa"/>
+            <w:tcW w:w="3766" w:type="dxa"/>
           </w:tcPr>
           <w:p>
             <w:pPr>
@@ -1760,7 +2037,7 @@
         </w:tc>
         <w:tc>
           <w:tcPr>
-            <w:tcW w:w="1895" w:type="dxa"/>
+            <w:tcW w:w="2126" w:type="dxa"/>
           </w:tcPr>
           <w:p>
             <w:pPr>
@@ -1773,12 +2050,20 @@
         </w:tc>
         <w:tc>
           <w:tcPr>
-            <w:tcW w:w="813" w:type="dxa"/>
-          </w:tcPr>
-          <w:p>
-            <w:pPr>
-              <w:cnfStyle w:val="000000000000" w:firstRow="0" w:lastRow="0" w:firstColumn="0" w:lastColumn="0" w:oddVBand="0" w:evenVBand="0" w:oddHBand="0" w:evenHBand="0" w:firstRowFirstColumn="0" w:firstRowLastColumn="0" w:lastRowFirstColumn="0" w:lastRowLastColumn="0"/>
-            </w:pPr>
+            <w:tcW w:w="941" w:type="dxa"/>
+            <w:shd w:val="clear" w:color="auto" w:fill="92D050"/>
+          </w:tcPr>
+          <w:p>
+            <w:pPr>
+              <w:cnfStyle w:val="000000000000" w:firstRow="0" w:lastRow="0" w:firstColumn="0" w:lastColumn="0" w:oddVBand="0" w:evenVBand="0" w:oddHBand="0" w:evenHBand="0" w:firstRowFirstColumn="0" w:firstRowLastColumn="0" w:lastRowFirstColumn="0" w:lastRowLastColumn="0"/>
+            </w:pPr>
+            <w:r>
+              <w:rPr>
+                <w:b/>
+                <w:bCs/>
+              </w:rPr>
+              <w:t>PASS</w:t>
+            </w:r>
           </w:p>
         </w:tc>
       </w:tr>
@@ -1809,7 +2094,7 @@
         </w:tc>
         <w:tc>
           <w:tcPr>
-            <w:tcW w:w="4125" w:type="dxa"/>
+            <w:tcW w:w="3766" w:type="dxa"/>
           </w:tcPr>
           <w:p>
             <w:pPr>
@@ -1822,7 +2107,7 @@
         </w:tc>
         <w:tc>
           <w:tcPr>
-            <w:tcW w:w="1895" w:type="dxa"/>
+            <w:tcW w:w="2126" w:type="dxa"/>
           </w:tcPr>
           <w:p>
             <w:pPr>
@@ -1835,17 +2120,26 @@
         </w:tc>
         <w:tc>
           <w:tcPr>
-            <w:tcW w:w="813" w:type="dxa"/>
-          </w:tcPr>
-          <w:p>
-            <w:pPr>
-              <w:cnfStyle w:val="000000000000" w:firstRow="0" w:lastRow="0" w:firstColumn="0" w:lastColumn="0" w:oddVBand="0" w:evenVBand="0" w:oddHBand="0" w:evenHBand="0" w:firstRowFirstColumn="0" w:firstRowLastColumn="0" w:lastRowFirstColumn="0" w:lastRowLastColumn="0"/>
-            </w:pPr>
+            <w:tcW w:w="941" w:type="dxa"/>
+            <w:shd w:val="clear" w:color="auto" w:fill="92D050"/>
+          </w:tcPr>
+          <w:p>
+            <w:pPr>
+              <w:cnfStyle w:val="000000000000" w:firstRow="0" w:lastRow="0" w:firstColumn="0" w:lastColumn="0" w:oddVBand="0" w:evenVBand="0" w:oddHBand="0" w:evenHBand="0" w:firstRowFirstColumn="0" w:firstRowLastColumn="0" w:lastRowFirstColumn="0" w:lastRowLastColumn="0"/>
+            </w:pPr>
+            <w:r>
+              <w:rPr>
+                <w:b/>
+                <w:bCs/>
+              </w:rPr>
+              <w:t>PASS</w:t>
+            </w:r>
           </w:p>
         </w:tc>
       </w:tr>
     </w:tbl>
     <w:p/>
+    <w:bookmarkEnd w:id="0"/>
     <w:p/>
     <w:sectPr>
       <w:pgSz w:w="11906" w:h="16838"/>

</xml_diff>